<commit_message>
Added javadocx lib file
</commit_message>
<xml_diff>
--- a/file.docx
+++ b/file.docx
@@ -63,7 +63,7 @@
     <w:lvl w:ilvl="0" w:tplc="0C0A0001">
       <w:start w:val="1"/>
       <w:numFmt w:val="bullet"/>
-      <w:lvlText w:val="?"/>
+      <w:lvlText w:val=""/>
       <w:lvlJc w:val="left"/>
       <w:pPr>
         <w:ind w:left="720" w:hanging="360"/>
@@ -87,7 +87,7 @@
     <w:lvl w:ilvl="2" w:tplc="0C0A0005" w:tentative="1">
       <w:start w:val="1"/>
       <w:numFmt w:val="bullet"/>
-      <w:lvlText w:val="?"/>
+      <w:lvlText w:val=""/>
       <w:lvlJc w:val="left"/>
       <w:pPr>
         <w:ind w:left="2160" w:hanging="360"/>
@@ -99,7 +99,7 @@
     <w:lvl w:ilvl="3" w:tplc="0C0A0001" w:tentative="1">
       <w:start w:val="1"/>
       <w:numFmt w:val="bullet"/>
-      <w:lvlText w:val="?"/>
+      <w:lvlText w:val=""/>
       <w:lvlJc w:val="left"/>
       <w:pPr>
         <w:ind w:left="2880" w:hanging="360"/>
@@ -123,7 +123,7 @@
     <w:lvl w:ilvl="5" w:tplc="0C0A0005" w:tentative="1">
       <w:start w:val="1"/>
       <w:numFmt w:val="bullet"/>
-      <w:lvlText w:val="?"/>
+      <w:lvlText w:val=""/>
       <w:lvlJc w:val="left"/>
       <w:pPr>
         <w:ind w:left="4320" w:hanging="360"/>
@@ -135,7 +135,7 @@
     <w:lvl w:ilvl="6" w:tplc="0C0A0001" w:tentative="1">
       <w:start w:val="1"/>
       <w:numFmt w:val="bullet"/>
-      <w:lvlText w:val="?"/>
+      <w:lvlText w:val=""/>
       <w:lvlJc w:val="left"/>
       <w:pPr>
         <w:ind w:left="5040" w:hanging="360"/>
@@ -159,7 +159,7 @@
     <w:lvl w:ilvl="8" w:tplc="0C0A0005" w:tentative="1">
       <w:start w:val="1"/>
       <w:numFmt w:val="bullet"/>
-      <w:lvlText w:val="?"/>
+      <w:lvlText w:val=""/>
       <w:lvlJc w:val="left"/>
       <w:pPr>
         <w:ind w:left="6480" w:hanging="360"/>
@@ -178,6 +178,930 @@
 <file path=word/styles.xml><?xml version="1.0" encoding="utf-8"?>
 <w:styles xmlns:r="http://schemas.openxmlformats.org/officeDocument/2006/relationships" xmlns:w="http://schemas.openxmlformats.org/wordprocessingml/2006/main">
   null
+  <w:docDefaults>
+    <w:rPrDefault>
+      <w:rPr>
+        <w:rFonts w:asciiTheme="minorHAnsi" w:eastAsiaTheme="minorHAnsi" w:hAnsiTheme="minorHAnsi" w:cstheme="minorBidi"/>
+        <w:sz w:val="22"/>
+        <w:szCs w:val="22"/>
+        <w:lang w:val="en-US" w:eastAsia="en-US" w:bidi="ar-SA"/>
+      </w:rPr>
+    </w:rPrDefault>
+    <w:pPrDefault>
+      <w:pPr>
+        <w:spacing w:after="200" w:line="276" w:lineRule="auto"/>
+      </w:pPr>
+    </w:pPrDefault>
+  </w:docDefaults>
+  <w:latentStyles w:defLockedState="0" w:defUIPriority="99" w:defSemiHidden="1" w:defUnhideWhenUsed="1" w:defQFormat="0" w:count="267">
+    <w:lsdException w:name="Normal" w:semiHidden="0" w:uiPriority="0" w:unhideWhenUsed="0" w:qFormat="1"/>
+    <w:lsdException w:name="heading 1" w:semiHidden="0" w:uiPriority="9" w:unhideWhenUsed="0" w:qFormat="1"/>
+    <w:lsdException w:name="heading 2" w:uiPriority="9" w:qFormat="1"/>
+    <w:lsdException w:name="heading 3" w:uiPriority="9" w:qFormat="1"/>
+    <w:lsdException w:name="heading 4" w:uiPriority="9" w:qFormat="1"/>
+    <w:lsdException w:name="heading 5" w:uiPriority="9" w:qFormat="1"/>
+    <w:lsdException w:name="heading 6" w:uiPriority="9" w:qFormat="1"/>
+    <w:lsdException w:name="heading 7" w:uiPriority="9" w:qFormat="1"/>
+    <w:lsdException w:name="heading 8" w:uiPriority="9" w:qFormat="1"/>
+    <w:lsdException w:name="heading 9" w:uiPriority="9" w:qFormat="1"/>
+    <w:lsdException w:name="toc 1" w:uiPriority="39"/>
+    <w:lsdException w:name="toc 2" w:uiPriority="39"/>
+    <w:lsdException w:name="toc 3" w:uiPriority="39"/>
+    <w:lsdException w:name="toc 4" w:uiPriority="39"/>
+    <w:lsdException w:name="toc 5" w:uiPriority="39"/>
+    <w:lsdException w:name="toc 6" w:uiPriority="39"/>
+    <w:lsdException w:name="toc 7" w:uiPriority="39"/>
+    <w:lsdException w:name="toc 8" w:uiPriority="39"/>
+    <w:lsdException w:name="toc 9" w:uiPriority="39"/>
+    <w:lsdException w:name="caption" w:uiPriority="35" w:qFormat="1"/>
+    <w:lsdException w:name="Title" w:semiHidden="0" w:uiPriority="10" w:unhideWhenUsed="0" w:qFormat="1"/>
+    <w:lsdException w:name="Default Paragraph Font" w:uiPriority="1"/>
+    <w:lsdException w:name="Subtitle" w:semiHidden="0" w:uiPriority="11" w:unhideWhenUsed="0" w:qFormat="1"/>
+    <w:lsdException w:name="Strong" w:semiHidden="0" w:uiPriority="22" w:unhideWhenUsed="0" w:qFormat="1"/>
+    <w:lsdException w:name="Emphasis" w:semiHidden="0" w:uiPriority="20" w:unhideWhenUsed="0" w:qFormat="1"/>
+    <w:lsdException w:name="Table Grid" w:semiHidden="0" w:uiPriority="59" w:unhideWhenUsed="0"/>
+    <w:lsdException w:name="Placeholder Text" w:unhideWhenUsed="0"/>
+    <w:lsdException w:name="No Spacing" w:semiHidden="0" w:uiPriority="1" w:unhideWhenUsed="0" w:qFormat="1"/>
+    <w:lsdException w:name="Light Shading" w:semiHidden="0" w:uiPriority="60" w:unhideWhenUsed="0"/>
+    <w:lsdException w:name="Light List" w:semiHidden="0" w:uiPriority="61" w:unhideWhenUsed="0"/>
+    <w:lsdException w:name="Light Grid" w:semiHidden="0" w:uiPriority="62" w:unhideWhenUsed="0"/>
+    <w:lsdException w:name="Medium Shading 1" w:semiHidden="0" w:uiPriority="63" w:unhideWhenUsed="0"/>
+    <w:lsdException w:name="Medium Shading 2" w:semiHidden="0" w:uiPriority="64" w:unhideWhenUsed="0"/>
+    <w:lsdException w:name="Medium List 1" w:semiHidden="0" w:uiPriority="65" w:unhideWhenUsed="0"/>
+    <w:lsdException w:name="Medium List 2" w:semiHidden="0" w:uiPriority="66" w:unhideWhenUsed="0"/>
+    <w:lsdException w:name="Medium Grid 1" w:semiHidden="0" w:uiPriority="67" w:unhideWhenUsed="0"/>
+    <w:lsdException w:name="Medium Grid 2" w:semiHidden="0" w:uiPriority="68" w:unhideWhenUsed="0"/>
+    <w:lsdException w:name="Medium Grid 3" w:semiHidden="0" w:uiPriority="69" w:unhideWhenUsed="0"/>
+    <w:lsdException w:name="Dark List" w:semiHidden="0" w:uiPriority="70" w:unhideWhenUsed="0"/>
+    <w:lsdException w:name="Colorful Shading" w:semiHidden="0" w:uiPriority="71" w:unhideWhenUsed="0"/>
+    <w:lsdException w:name="Colorful List" w:semiHidden="0" w:uiPriority="72" w:unhideWhenUsed="0"/>
+    <w:lsdException w:name="Colorful Grid" w:semiHidden="0" w:uiPriority="73" w:unhideWhenUsed="0"/>
+    <w:lsdException w:name="Light Shading Accent 1" w:semiHidden="0" w:uiPriority="60" w:unhideWhenUsed="0"/>
+    <w:lsdException w:name="Light List Accent 1" w:semiHidden="0" w:uiPriority="61" w:unhideWhenUsed="0"/>
+    <w:lsdException w:name="Light Grid Accent 1" w:semiHidden="0" w:uiPriority="62" w:unhideWhenUsed="0"/>
+    <w:lsdException w:name="Medium Shading 1 Accent 1" w:semiHidden="0" w:uiPriority="63" w:unhideWhenUsed="0"/>
+    <w:lsdException w:name="Medium Shading 2 Accent 1" w:semiHidden="0" w:uiPriority="64" w:unhideWhenUsed="0"/>
+    <w:lsdException w:name="Medium List 1 Accent 1" w:semiHidden="0" w:uiPriority="65" w:unhideWhenUsed="0"/>
+    <w:lsdException w:name="Revision" w:unhideWhenUsed="0"/>
+    <w:lsdException w:name="List Paragraph" w:semiHidden="0" w:uiPriority="34" w:unhideWhenUsed="0" w:qFormat="1"/>
+    <w:lsdException w:name="Quote" w:semiHidden="0" w:uiPriority="29" w:unhideWhenUsed="0" w:qFormat="1"/>
+    <w:lsdException w:name="Intense Quote" w:semiHidden="0" w:uiPriority="30" w:unhideWhenUsed="0" w:qFormat="1"/>
+    <w:lsdException w:name="Medium List 2 Accent 1" w:semiHidden="0" w:uiPriority="66" w:unhideWhenUsed="0"/>
+    <w:lsdException w:name="Medium Grid 1 Accent 1" w:semiHidden="0" w:uiPriority="67" w:unhideWhenUsed="0"/>
+    <w:lsdException w:name="Medium Grid 2 Accent 1" w:semiHidden="0" w:uiPriority="68" w:unhideWhenUsed="0"/>
+    <w:lsdException w:name="Medium Grid 3 Accent 1" w:semiHidden="0" w:uiPriority="69" w:unhideWhenUsed="0"/>
+    <w:lsdException w:name="Dark List Accent 1" w:semiHidden="0" w:uiPriority="70" w:unhideWhenUsed="0"/>
+    <w:lsdException w:name="Colorful Shading Accent 1" w:semiHidden="0" w:uiPriority="71" w:unhideWhenUsed="0"/>
+    <w:lsdException w:name="Colorful List Accent 1" w:semiHidden="0" w:uiPriority="72" w:unhideWhenUsed="0"/>
+    <w:lsdException w:name="Colorful Grid Accent 1" w:semiHidden="0" w:uiPriority="73" w:unhideWhenUsed="0"/>
+    <w:lsdException w:name="Light Shading Accent 2" w:semiHidden="0" w:uiPriority="60" w:unhideWhenUsed="0"/>
+    <w:lsdException w:name="Light List Accent 2" w:semiHidden="0" w:uiPriority="61" w:unhideWhenUsed="0"/>
+    <w:lsdException w:name="Light Grid Accent 2" w:semiHidden="0" w:uiPriority="62" w:unhideWhenUsed="0"/>
+    <w:lsdException w:name="Medium Shading 1 Accent 2" w:semiHidden="0" w:uiPriority="63" w:unhideWhenUsed="0"/>
+    <w:lsdException w:name="Medium Shading 2 Accent 2" w:semiHidden="0" w:uiPriority="64" w:unhideWhenUsed="0"/>
+    <w:lsdException w:name="Medium List 1 Accent 2" w:semiHidden="0" w:uiPriority="65" w:unhideWhenUsed="0"/>
+    <w:lsdException w:name="Medium List 2 Accent 2" w:semiHidden="0" w:uiPriority="66" w:unhideWhenUsed="0"/>
+    <w:lsdException w:name="Medium Grid 1 Accent 2" w:semiHidden="0" w:uiPriority="67" w:unhideWhenUsed="0"/>
+    <w:lsdException w:name="Medium Grid 2 Accent 2" w:semiHidden="0" w:uiPriority="68" w:unhideWhenUsed="0"/>
+    <w:lsdException w:name="Medium Grid 3 Accent 2" w:semiHidden="0" w:uiPriority="69" w:unhideWhenUsed="0"/>
+    <w:lsdException w:name="Dark List Accent 2" w:semiHidden="0" w:uiPriority="70" w:unhideWhenUsed="0"/>
+    <w:lsdException w:name="Colorful Shading Accent 2" w:semiHidden="0" w:uiPriority="71" w:unhideWhenUsed="0"/>
+    <w:lsdException w:name="Colorful List Accent 2" w:semiHidden="0" w:uiPriority="72" w:unhideWhenUsed="0"/>
+    <w:lsdException w:name="Colorful Grid Accent 2" w:semiHidden="0" w:uiPriority="73" w:unhideWhenUsed="0"/>
+    <w:lsdException w:name="Light Shading Accent 3" w:semiHidden="0" w:uiPriority="60" w:unhideWhenUsed="0"/>
+    <w:lsdException w:name="Light List Accent 3" w:semiHidden="0" w:uiPriority="61" w:unhideWhenUsed="0"/>
+    <w:lsdException w:name="Light Grid Accent 3" w:semiHidden="0" w:uiPriority="62" w:unhideWhenUsed="0"/>
+    <w:lsdException w:name="Medium Shading 1 Accent 3" w:semiHidden="0" w:uiPriority="63" w:unhideWhenUsed="0"/>
+    <w:lsdException w:name="Medium Shading 2 Accent 3" w:semiHidden="0" w:uiPriority="64" w:unhideWhenUsed="0"/>
+    <w:lsdException w:name="Medium List 1 Accent 3" w:semiHidden="0" w:uiPriority="65" w:unhideWhenUsed="0"/>
+    <w:lsdException w:name="Medium List 2 Accent 3" w:semiHidden="0" w:uiPriority="66" w:unhideWhenUsed="0"/>
+    <w:lsdException w:name="Medium Grid 1 Accent 3" w:semiHidden="0" w:uiPriority="67" w:unhideWhenUsed="0"/>
+    <w:lsdException w:name="Medium Grid 2 Accent 3" w:semiHidden="0" w:uiPriority="68" w:unhideWhenUsed="0"/>
+    <w:lsdException w:name="Medium Grid 3 Accent 3" w:semiHidden="0" w:uiPriority="69" w:unhideWhenUsed="0"/>
+    <w:lsdException w:name="Dark List Accent 3" w:semiHidden="0" w:uiPriority="70" w:unhideWhenUsed="0"/>
+    <w:lsdException w:name="Colorful Shading Accent 3" w:semiHidden="0" w:uiPriority="71" w:unhideWhenUsed="0"/>
+    <w:lsdException w:name="Colorful List Accent 3" w:semiHidden="0" w:uiPriority="72" w:unhideWhenUsed="0"/>
+    <w:lsdException w:name="Colorful Grid Accent 3" w:semiHidden="0" w:uiPriority="73" w:unhideWhenUsed="0"/>
+    <w:lsdException w:name="Light Shading Accent 4" w:semiHidden="0" w:uiPriority="60" w:unhideWhenUsed="0"/>
+    <w:lsdException w:name="Light List Accent 4" w:semiHidden="0" w:uiPriority="61" w:unhideWhenUsed="0"/>
+    <w:lsdException w:name="Light Grid Accent 4" w:semiHidden="0" w:uiPriority="62" w:unhideWhenUsed="0"/>
+    <w:lsdException w:name="Medium Shading 1 Accent 4" w:semiHidden="0" w:uiPriority="63" w:unhideWhenUsed="0"/>
+    <w:lsdException w:name="Medium Shading 2 Accent 4" w:semiHidden="0" w:uiPriority="64" w:unhideWhenUsed="0"/>
+    <w:lsdException w:name="Medium List 1 Accent 4" w:semiHidden="0" w:uiPriority="65" w:unhideWhenUsed="0"/>
+    <w:lsdException w:name="Medium List 2 Accent 4" w:semiHidden="0" w:uiPriority="66" w:unhideWhenUsed="0"/>
+    <w:lsdException w:name="Medium Grid 1 Accent 4" w:semiHidden="0" w:uiPriority="67" w:unhideWhenUsed="0"/>
+    <w:lsdException w:name="Medium Grid 2 Accent 4" w:semiHidden="0" w:uiPriority="68" w:unhideWhenUsed="0"/>
+    <w:lsdException w:name="Medium Grid 3 Accent 4" w:semiHidden="0" w:uiPriority="69" w:unhideWhenUsed="0"/>
+    <w:lsdException w:name="Dark List Accent 4" w:semiHidden="0" w:uiPriority="70" w:unhideWhenUsed="0"/>
+    <w:lsdException w:name="Colorful Shading Accent 4" w:semiHidden="0" w:uiPriority="71" w:unhideWhenUsed="0"/>
+    <w:lsdException w:name="Colorful List Accent 4" w:semiHidden="0" w:uiPriority="72" w:unhideWhenUsed="0"/>
+    <w:lsdException w:name="Colorful Grid Accent 4" w:semiHidden="0" w:uiPriority="73" w:unhideWhenUsed="0"/>
+    <w:lsdException w:name="Light Shading Accent 5" w:semiHidden="0" w:uiPriority="60" w:unhideWhenUsed="0"/>
+    <w:lsdException w:name="Light List Accent 5" w:semiHidden="0" w:uiPriority="61" w:unhideWhenUsed="0"/>
+    <w:lsdException w:name="Light Grid Accent 5" w:semiHidden="0" w:uiPriority="62" w:unhideWhenUsed="0"/>
+    <w:lsdException w:name="Medium Shading 1 Accent 5" w:semiHidden="0" w:uiPriority="63" w:unhideWhenUsed="0"/>
+    <w:lsdException w:name="Medium Shading 2 Accent 5" w:semiHidden="0" w:uiPriority="64" w:unhideWhenUsed="0"/>
+    <w:lsdException w:name="Medium List 1 Accent 5" w:semiHidden="0" w:uiPriority="65" w:unhideWhenUsed="0"/>
+    <w:lsdException w:name="Medium List 2 Accent 5" w:semiHidden="0" w:uiPriority="66" w:unhideWhenUsed="0"/>
+    <w:lsdException w:name="Medium Grid 1 Accent 5" w:semiHidden="0" w:uiPriority="67" w:unhideWhenUsed="0"/>
+    <w:lsdException w:name="Medium Grid 2 Accent 5" w:semiHidden="0" w:uiPriority="68" w:unhideWhenUsed="0"/>
+    <w:lsdException w:name="Medium Grid 3 Accent 5" w:semiHidden="0" w:uiPriority="69" w:unhideWhenUsed="0"/>
+    <w:lsdException w:name="Dark List Accent 5" w:semiHidden="0" w:uiPriority="70" w:unhideWhenUsed="0"/>
+    <w:lsdException w:name="Colorful Shading Accent 5" w:semiHidden="0" w:uiPriority="71" w:unhideWhenUsed="0"/>
+    <w:lsdException w:name="Colorful List Accent 5" w:semiHidden="0" w:uiPriority="72" w:unhideWhenUsed="0"/>
+    <w:lsdException w:name="Colorful Grid Accent 5" w:semiHidden="0" w:uiPriority="73" w:unhideWhenUsed="0"/>
+    <w:lsdException w:name="Light Shading Accent 6" w:semiHidden="0" w:uiPriority="60" w:unhideWhenUsed="0"/>
+    <w:lsdException w:name="Light List Accent 6" w:semiHidden="0" w:uiPriority="61" w:unhideWhenUsed="0"/>
+    <w:lsdException w:name="Light Grid Accent 6" w:semiHidden="0" w:uiPriority="62" w:unhideWhenUsed="0"/>
+    <w:lsdException w:name="Medium Shading 1 Accent 6" w:semiHidden="0" w:uiPriority="63" w:unhideWhenUsed="0"/>
+    <w:lsdException w:name="Medium Shading 2 Accent 6" w:semiHidden="0" w:uiPriority="64" w:unhideWhenUsed="0"/>
+    <w:lsdException w:name="Medium List 1 Accent 6" w:semiHidden="0" w:uiPriority="65" w:unhideWhenUsed="0"/>
+    <w:lsdException w:name="Medium List 2 Accent 6" w:semiHidden="0" w:uiPriority="66" w:unhideWhenUsed="0"/>
+    <w:lsdException w:name="Medium Grid 1 Accent 6" w:semiHidden="0" w:uiPriority="67" w:unhideWhenUsed="0"/>
+    <w:lsdException w:name="Medium Grid 2 Accent 6" w:semiHidden="0" w:uiPriority="68" w:unhideWhenUsed="0"/>
+    <w:lsdException w:name="Medium Grid 3 Accent 6" w:semiHidden="0" w:uiPriority="69" w:unhideWhenUsed="0"/>
+    <w:lsdException w:name="Dark List Accent 6" w:semiHidden="0" w:uiPriority="70" w:unhideWhenUsed="0"/>
+    <w:lsdException w:name="Colorful Shading Accent 6" w:semiHidden="0" w:uiPriority="71" w:unhideWhenUsed="0"/>
+    <w:lsdException w:name="Colorful List Accent 6" w:semiHidden="0" w:uiPriority="72" w:unhideWhenUsed="0"/>
+    <w:lsdException w:name="Colorful Grid Accent 6" w:semiHidden="0" w:uiPriority="73" w:unhideWhenUsed="0"/>
+    <w:lsdException w:name="Subtle Emphasis" w:semiHidden="0" w:uiPriority="19" w:unhideWhenUsed="0" w:qFormat="1"/>
+    <w:lsdException w:name="Intense Emphasis" w:semiHidden="0" w:uiPriority="21" w:unhideWhenUsed="0" w:qFormat="1"/>
+    <w:lsdException w:name="Subtle Reference" w:semiHidden="0" w:uiPriority="31" w:unhideWhenUsed="0" w:qFormat="1"/>
+    <w:lsdException w:name="Intense Reference" w:semiHidden="0" w:uiPriority="32" w:unhideWhenUsed="0" w:qFormat="1"/>
+    <w:lsdException w:name="Book Title" w:semiHidden="0" w:uiPriority="33" w:unhideWhenUsed="0" w:qFormat="1"/>
+    <w:lsdException w:name="Bibliography" w:uiPriority="37"/>
+    <w:lsdException w:name="TOC Heading" w:uiPriority="39" w:qFormat="1"/>
+  </w:latentStyles>
+  <w:style w:type="paragraph" w:default="1" w:styleId="Normal">
+    <w:name w:val="Normal"/>
+    <w:qFormat/>
+    <w:rsid w:val="000415ED"/>
+  </w:style>
+  <w:style w:type="paragraph" w:styleId="Ttulo1">
+    <w:name w:val="heading 1"/>
+    <w:basedOn w:val="Normal"/>
+    <w:next w:val="Normal"/>
+    <w:link w:val="Ttulo1Car"/>
+    <w:uiPriority w:val="9"/>
+    <w:qFormat/>
+    <w:rsid w:val="00CF3BFC"/>
+    <w:pPr>
+      <w:keepNext/>
+      <w:keepLines/>
+      <w:spacing w:before="480" w:after="0"/>
+      <w:outlineLvl w:val="0"/>
+    </w:pPr>
+    <w:rPr>
+      <w:rFonts w:asciiTheme="majorHAnsi" w:eastAsiaTheme="majorEastAsia" w:hAnsiTheme="majorHAnsi" w:cstheme="majorBidi"/>
+      <w:b/>
+      <w:bCs/>
+      <w:color w:val="365F91" w:themeColor="accent1" w:themeShade="BF"/>
+      <w:sz w:val="28"/>
+      <w:szCs w:val="28"/>
+    </w:rPr>
+  </w:style>
+  <w:style w:type="paragraph" w:styleId="Ttulo2">
+    <w:name w:val="heading 2"/>
+    <w:basedOn w:val="Normal"/>
+    <w:next w:val="Normal"/>
+    <w:link w:val="Ttulo2Car"/>
+    <w:uiPriority w:val="9"/>
+    <w:unhideWhenUsed/>
+    <w:qFormat/>
+    <w:rsid w:val="005235DC"/>
+    <w:pPr>
+      <w:keepNext/>
+      <w:keepLines/>
+      <w:spacing w:before="200" w:after="0"/>
+      <w:outlineLvl w:val="1"/>
+    </w:pPr>
+    <w:rPr>
+      <w:rFonts w:asciiTheme="majorHAnsi" w:eastAsiaTheme="majorEastAsia" w:hAnsiTheme="majorHAnsi" w:cstheme="majorBidi"/>
+      <w:b/>
+      <w:bCs/>
+      <w:color w:val="200290"/>
+      <w:sz w:val="32"/>
+      <w:szCs w:val="26"/>
+    </w:rPr>
+  </w:style>
+  <w:style w:type="paragraph" w:styleId="Ttulo3">
+    <w:name w:val="heading 3"/>
+    <w:basedOn w:val="Normal"/>
+    <w:next w:val="Normal"/>
+    <w:link w:val="Ttulo3Car"/>
+    <w:uiPriority w:val="9"/>
+    <w:unhideWhenUsed/>
+    <w:qFormat/>
+    <w:rsid w:val="005235DC"/>
+    <w:pPr>
+      <w:keepNext/>
+      <w:keepLines/>
+      <w:spacing w:before="200" w:after="0"/>
+      <w:outlineLvl w:val="2"/>
+    </w:pPr>
+    <w:rPr>
+      <w:rFonts w:asciiTheme="majorHAnsi" w:eastAsiaTheme="majorEastAsia" w:hAnsiTheme="majorHAnsi" w:cstheme="majorBidi"/>
+      <w:b/>
+      <w:bCs/>
+      <w:color w:val="000000" w:themeColor="text1"/>
+      <w:sz w:val="28"/>
+    </w:rPr>
+  </w:style>
+  <w:style w:type="paragraph" w:styleId="Ttulo4">
+    <w:name w:val="heading 4"/>
+    <w:basedOn w:val="Normal"/>
+    <w:next w:val="Normal"/>
+    <w:link w:val="Ttulo4Car"/>
+    <w:uiPriority w:val="9"/>
+    <w:unhideWhenUsed/>
+    <w:qFormat/>
+    <w:rsid w:val="007D6ADC"/>
+    <w:pPr>
+      <w:keepNext/>
+      <w:keepLines/>
+      <w:spacing w:before="200" w:after="0"/>
+      <w:outlineLvl w:val="3"/>
+    </w:pPr>
+    <w:rPr>
+      <w:rFonts w:asciiTheme="majorHAnsi" w:eastAsiaTheme="majorEastAsia" w:hAnsiTheme="majorHAnsi" w:cstheme="majorBidi"/>
+      <w:b/>
+      <w:bCs/>
+      <w:i/>
+      <w:iCs/>
+      <w:color w:val="4F81BD" w:themeColor="accent1"/>
+    </w:rPr>
+  </w:style>
+  <w:style w:type="character" w:default="1" w:styleId="Fuentedeprrafopredeter">
+    <w:name w:val="Default Paragraph Font"/>
+    <w:uiPriority w:val="1"/>
+    <w:semiHidden/>
+    <w:unhideWhenUsed/>
+  </w:style>
+  <w:style w:type="table" w:default="1" w:styleId="Tablanormal">
+    <w:name w:val="Normal Table"/>
+    <w:uiPriority w:val="99"/>
+    <w:semiHidden/>
+    <w:unhideWhenUsed/>
+    <w:qFormat/>
+    <w:rPr>
+      <w:b/>
+      <w:bCs/>
+      <w:i/>
+      <w:iCs/>
+      <w:color w:val="4F81BD" w:themeColor="accent1"/>
+    </w:rPr>
+    <w:tblPr>
+      <w:tblInd w:w="0" w:type="dxa"/>
+      <w:tblCellMar>
+        <w:top w:w="0" w:type="dxa"/>
+        <w:left w:w="108" w:type="dxa"/>
+        <w:bottom w:w="0" w:type="dxa"/>
+        <w:right w:w="0" w:type="dxa"/>
+      </w:tblCellMar>
+    </w:tblPr>
+  </w:style>
+  <w:style w:type="numbering" w:default="1" w:styleId="Sinlista">
+    <w:name w:val="No List"/>
+    <w:uiPriority w:val="99"/>
+    <w:semiHidden/>
+    <w:unhideWhenUsed/>
+  </w:style>
+  <w:style w:type="character" w:styleId="Ttulo1Car" w:customStyle="1">
+    <w:name w:val="Titulo 1 Car"/>
+    <w:basedOn w:val="Fuentedeprrafopredeter"/>
+    <w:link w:val="Ttulo1"/>
+    <w:uiPriority w:val="9"/>
+    <w:rsid w:val="005235DC"/>
+    <w:rPr>
+      <w:rFonts w:asciiTheme="majorHAnsi" w:eastAsiaTheme="majorEastAsia" w:hAnsiTheme="majorHAnsi" w:cstheme="majorBidi"/>
+      <w:b/>
+      <w:bCs/>
+      <w:color w:val="365F91" w:themeColor="accent1" w:themeShade="BF"/>
+      <w:sz w:val="28"/>
+      <w:szCs w:val="28"/>
+    </w:rPr>
+  </w:style>
+  <w:style w:type="character" w:styleId="Ttulo2Car" w:customStyle="1">
+    <w:name w:val="Titulo 2 Car"/>
+    <w:basedOn w:val="Fuentedeprrafopredeter"/>
+    <w:link w:val="Ttulo2"/>
+    <w:uiPriority w:val="9"/>
+    <w:rsid w:val="00CF3BFC"/>
+    <w:rPr>
+      <w:rFonts w:asciiTheme="majorHAnsi" w:eastAsiaTheme="majorEastAsia" w:hAnsiTheme="majorHAnsi" w:cstheme="majorBidi"/>
+      <w:b/>
+      <w:bCs/>
+      <w:color w:val="200290"/>
+      <w:sz w:val="32"/>
+      <w:szCs w:val="26"/>
+    </w:rPr>
+  </w:style>
+  <w:style w:type="character" w:styleId="Ttulo3Car" w:customStyle="1">
+    <w:name w:val="Titulo 3 Car"/>
+    <w:basedOn w:val="Fuentedeprrafopredeter"/>
+    <w:link w:val="Ttulo3"/>
+    <w:uiPriority w:val="9"/>
+    <w:rsid w:val="005235DC"/>
+    <w:rPr>
+      <w:rFonts w:asciiTheme="majorHAnsi" w:eastAsiaTheme="majorEastAsia" w:hAnsiTheme="majorHAnsi" w:cstheme="majorBidi"/>
+      <w:b/>
+      <w:bCs/>
+      <w:color w:val="000000" w:themeColor="text1"/>
+      <w:sz w:val="28"/>
+    </w:rPr>
+  </w:style>
+  <w:style w:type="paragraph" w:styleId="Ttulo">
+    <w:name w:val="Title"/>
+    <w:basedOn w:val="Normal"/>
+    <w:next w:val="Normal"/>
+    <w:link w:val="TtuloCar"/>
+    <w:uiPriority w:val="10"/>
+    <w:qFormat/>
+    <w:rsid w:val="00CF3BFC"/>
+    <w:pPr>
+      <w:pBdr>
+        <w:pBdr w:val="single" w:sz="8" w:space="4" w:color="4F81BD" w:themeColor="accent1"/>
+      </w:pBdr>
+      <w:spacing w:after="300" w:line="240" w:lineRule="auto"/>
+      <w:contextualSpacing/>
+    </w:pPr>
+    <w:rPr>
+      <w:rFonts w:asciiTheme="majorHAnsi" w:eastAsiaTheme="majorEastAsia" w:hAnsiTheme="majorHAnsi" w:cstheme="majorBidi"/>
+      <w:color w:val="17365D" w:themeColor="text2" w:themeShade="BF"/>
+      <w:spacing w:val="5"/>
+      <w:kern w:val="28"/>
+      <w:sz w:val="52"/>
+      <w:szCs w:val="52"/>
+    </w:rPr>
+  </w:style>
+  <w:style w:type="character" w:styleId="TtuloCar" w:customStyle="1">
+    <w:name w:val="Titulo Car"/>
+    <w:basedOn w:val="Fuentedeprrafopredeter"/>
+    <w:link w:val="Ttulo"/>
+    <w:uiPriority w:val="10"/>
+    <w:rsid w:val="00CF3BFC"/>
+    <w:rPr>
+      <w:rFonts w:asciiTheme="majorHAnsi" w:eastAsiaTheme="majorEastAsia" w:hAnsiTheme="majorHAnsi" w:cstheme="majorBidi"/>
+      <w:color w:val="17365D" w:themeColor="text2" w:themeShade="BF"/>
+      <w:spacing w:val="5"/>
+      <w:kern w:val="28"/>
+      <w:sz w:val="52"/>
+      <w:szCs w:val="52"/>
+    </w:rPr>
+  </w:style>
+  <w:style w:type="paragraph" w:styleId="Subttulo">
+    <w:name w:val="Subtitle"/>
+    <w:basedOn w:val="Normal"/>
+    <w:next w:val="Normal"/>
+    <w:link w:val="SubttuloCar"/>
+    <w:uiPriority w:val="11"/>
+    <w:qFormat/>
+    <w:rsid w:val="00CF3BFC"/>
+    <w:pPr>
+      <w:numPr>
+        <w:ilvl w:val="1"/>
+      </w:numPr>
+    </w:pPr>
+    <w:rPr>
+      <w:rFonts w:asciiTheme="majorHAnsi" w:eastAsiaTheme="majorEastAsia" w:hAnsiTheme="majorHAnsi" w:cstheme="majorBidi"/>
+      <w:i/>
+      <w:color w:val="4F81BD" w:themeColor="accent1"/>
+      <w:spacing w:val="15"/>
+      <w:sz w:val="24"/>
+      <w:szCs w:val="24"/>
+    </w:rPr>
+  </w:style>
+  <w:style w:type="paragraph" w:styleId="Sinespaciado">
+    <w:name w:val="No Spacing"/>
+    <w:uiPriority w:val="1"/>
+    <w:qFormat/>
+    <w:rsid w:val="007D6ADC"/>
+    <w:pPr>
+      <w:spacing w:after="0" w:line="240" w:lineRule="auto"/>
+    </w:pPr>
+  </w:style>
+  <w:style w:type="character" w:styleId="Ttulo4Car" w:customStyle="1">
+    <w:name w:val="Titulo 4 Car"/>
+    <w:basedOn w:val="Fuentedeprrafopredeter"/>
+    <w:link w:val="Ttulo4"/>
+    <w:uiPriority w:val="9"/>
+    <w:qFormat/>
+    <w:rsid w:val="007D6ADC"/>
+    <w:rPr>
+      <w:rFonts w:asciiTheme="majorHAnsi" w:eastAsiaTheme="majorEastAsia" w:hAnsiTheme="majorHAnsi" w:cstheme="majorBidi"/>
+      <w:b/>
+      <w:i/>
+      <w:color w:val="4F81BD" w:themeColor="accent1"/>
+    </w:rPr>
+  </w:style>
+  <w:style w:type="character" w:styleId="Hipervnculo">
+    <w:name w:val="Hyperlink"/>
+    <w:basedOn w:val="Fuentedeprrafopredeter"/>
+    <w:uiPriority w:val="99"/>
+    <w:unhideWhenUsed/>
+    <w:rsid w:val="00EF1859"/>
+    <w:rPr>
+      <w:color w:val="0000FF" w:themeColor="hyperlink"/>
+    </w:rPr>
+  </w:style>
+  <w:style w:type="paragraph" w:styleId="Prrafodelista">
+    <w:name w:val="List Paragraph"/>
+    <w:basedOn w:val="Normal"/>
+    <w:uiPriority w:val="34"/>
+    <w:qFormat/>
+    <w:rsid w:val="007D6ADC"/>
+    <w:pPr>
+      <w:ind w:left="720"/>
+      <w:contextualSpacing/>
+    </w:pPr>
+  </w:style>
+  <w:style w:type="table" w:styleId="Tablaconcuadrcula">
+    <w:name w:val="Table Grid"/>
+    <w:basedOn w:val="Tablanormal"/>
+    <w:uiPriority w:val="59"/>
+    <w:qFormat/>
+    <w:rsid w:val="007D6ADC"/>
+    <w:pPr>
+      <w:spacing w:after="0" w:line="240" w:lineRule="auto"/>
+    </w:pPr>
+    <w:tblPr>
+      <w:tblInd w:w="0" w:type="dxa"/>
+      <w:tblBorders>
+        <w:top w:val="single" w:sz="4" w:space="0" w:color="000000" w:themeColor="text1"/>
+        <w:left w:val="single" w:sz="4" w:space="0" w:color="000000" w:themeColor="text1"/>
+        <w:bottom w:val="single" w:sz="4" w:space="0" w:color="000000" w:themeColor="text1"/>
+        <w:right w:val="single" w:sz="4" w:space="0" w:color="000000" w:themeColor="text1"/>
+        <w:insideH w:val="single" w:sz="4" w:space="0" w:color="000000" w:themeColor="text1"/>
+        <w:insideV w:val="single" w:sz="4" w:space="0" w:color="000000" w:themeColor="text1"/>
+      </w:tblBorders>
+      <w:tblCellMar>
+        <w:top w:w="0" w:type="dxa"/>
+        <w:left w:w="108" w:type="dxa"/>
+        <w:bottom w:w="0" w:type="dxa"/>
+        <w:right w:w="108" w:type="dxa"/>
+      </w:tblCellMar>
+    </w:tblPr>
+  </w:style>
+  <w:style w:type="paragraph" w:styleId="Textodeglobo">
+    <w:name w:val="Balloon Text"/>
+    <w:basedOn w:val="Normal"/>
+    <w:link w:val="TextodegloboCar"/>
+    <w:uiPriority w:val="99"/>
+    <w:semiHidden/>
+    <w:unhideWhenUsed/>
+    <w:rsid w:val="007D6ADC"/>
+    <w:pPr>
+      <w:spacing w:after="0" w:line="240" w:lineRule="auto"/>
+    </w:pPr>
+    <w:rPr>
+      <w:rFonts w:ascii="Tahoma" w:hAnsi="Tahoma" w:cs="Tahoma"/>
+      <w:sz w:val="16"/>
+      <w:szCs w:val="16"/>
+    </w:rPr>
+  </w:style>
+  <w:style w:type="character" w:styleId="TextodegloboCar" w:customStyle="1">
+    <w:name w:val="Fuentedeprrafopredeter"/>
+    <w:basedOn w:val="Normal"/>
+    <w:link w:val="Textodeglobo"/>
+    <w:uiPriority w:val="99"/>
+    <w:semiHidden/>
+    <w:rsid w:val="007D6ADC"/>
+    <w:rPr>
+      <w:rFonts w:ascii="Tahoma" w:hAnsi="Tahoma" w:cs="Tahoma"/>
+      <w:sz w:val="16"/>
+      <w:szCs w:val="16"/>
+    </w:rPr>
+  </w:style>
+  <w:style w:type="paragraph" w:styleId="Encabezado">
+    <w:name w:val="header"/>
+    <w:basedOn w:val="Normal"/>
+    <w:link w:val="EncabezadoCar"/>
+    <w:uiPriority w:val="99"/>
+    <w:unhideWhenUsed/>
+    <w:rsid w:val="007D6ADC"/>
+    <w:pPr>
+      <w:tabs>
+        <w:tab w:val="center" w:pos="4252"/>
+        <w:tab w:val="right" w:pos="8504"/>
+      </w:tabs>
+      <w:spacing w:after="0" w:line="240" w:lineRule="auto"/>
+    </w:pPr>
+  </w:style>
+  <w:style w:type="character" w:styleId="EncabezadoCar" w:customStyle="1">
+    <w:name w:val="Encabezado Car"/>
+    <w:basedOn w:val="Fuentedeprrafopredeter"/>
+    <w:link w:val="Encabezado"/>
+    <w:uiPriority w:val="99"/>
+    <w:rsid w:val="007D6ADC"/>
+  </w:style>
+  <w:style w:type="paragraph" w:styleId="Piedepgina">
+    <w:name w:val="footer"/>
+    <w:basedOn w:val="Normal"/>
+    <w:link w:val="PiedepginaCar"/>
+    <w:uiPriority w:val="99"/>
+    <w:unhideWhenUsed/>
+    <w:rsid w:val="007D6ADC"/>
+    <w:pPr>
+      <w:tabs>
+        <w:tab w:val="center" w:pos="4252"/>
+        <w:tab w:val="right" w:pos="8504"/>
+      </w:tabs>
+      <w:spacing w:after="0" w:line="240" w:lineRule="auto"/>
+    </w:pPr>
+  </w:style>
+  <w:style w:type="character" w:styleId="PiedepginaCar" w:customStyle="1">
+    <w:name w:val="Pie de pagina Car"/>
+    <w:basedOn w:val="Fuentedeprrafopredeter"/>
+    <w:link w:val="Piedepgina"/>
+    <w:uiPriority w:val="99"/>
+    <w:rsid w:val="007D6ADC"/>
+  </w:style>
+  <w:style w:type="paragraph" w:styleId="TDC1">
+    <w:name w:val="toc 1"/>
+    <w:basedOn w:val="Normal"/>
+    <w:next w:val="Normal"/>
+    <w:autoRedefine/>
+    <w:uiPriority w:val="39"/>
+    <w:unhideWhenUsed/>
+    <w:rsid w:val="00EF1859"/>
+    <w:pPr>
+      <w:spacing w:after="100"/>
+    </w:pPr>
+  </w:style>
+  <w:style w:type="numbering" w:styleId="Sinlista" w:customStyle="1">
+    <w:name w:val="No List"/>
+    <w:uiPriority w:val="99"/>
+    <w:semiHidden/>
+    <w:unhideWhenUsed/>
+  </w:style>
+  <w:style w:type="paragraph" w:styleId="TDC2">
+    <w:name w:val="toc 2"/>
+    <w:basedOn w:val="Normal"/>
+    <w:next w:val="Normal"/>
+    <w:autoRedefine/>
+    <w:uiPriority w:val="39"/>
+    <w:semiHidden/>
+    <w:unhideWhenUsed/>
+    <w:rsid w:val="005F706C"/>
+    <w:pPr>
+      <w:spacing w:after="100"/>
+      <w:ind w:left="220"/>
+    </w:pPr>
+    <w:rPr>
+      <w:b/>
+      <w:sz w:val="24"/>
+    </w:rPr>
+  </w:style>
+  <w:style w:type="paragraph" w:styleId="TDC3">
+    <w:name w:val="toc 3"/>
+    <w:basedOn w:val="Normal"/>
+    <w:next w:val="Normal"/>
+    <w:autoRedefine/>
+    <w:uiPriority w:val="39"/>
+    <w:unhideWhenUsed/>
+    <w:rsid w:val="00EF1859"/>
+    <w:pPr>
+      <w:spacing w:after="100"/>
+      <w:ind w:left="440"/>
+    </w:pPr>
+  </w:style>
+  <w:style w:type="table" w:styleId="Cuadrculamedia3-nfasis1">
+    <w:name w:val="Medium Grid 3 Accent 1"/>
+    <w:basedOn w:val="Tablanormal"/>
+    <w:uiPriority w:val="69"/>
+    <w:rsid w:val="00387AE9"/>
+    <w:pPr>
+      <w:spacing w:after="0" w:line="240" w:lineRule="auto"/>
+    </w:pPr>
+    <w:tblPr>
+      <w:tblStyleRowBandSize w:val="1"/>
+      <w:tblStyleColBandSize w:val="1"/>
+      <w:tblInd w:w="0" w:type="dxa"/>
+      <w:tblBorders>
+        <w:top w:val="single" w:sz="8" w:space="0" w:color="FFFFFF" w:themeColor="background1"/>
+        <w:left w:val="single" w:sz="8" w:space="0" w:color="FFFFFF" w:themeColor="background1"/>
+        <w:bottom w:val="single" w:sz="8" w:space="0" w:color="FFFFFF" w:themeColor="background1"/>
+        <w:right w:val="single" w:sz="8" w:space="0" w:color="FFFFFF" w:themeColor="background1"/>
+        <w:insideH w:val="single" w:sz="6" w:space="0" w:color="FFFFFF" w:themeColor="background1"/>
+        <w:insideV w:val="single" w:sz="6" w:space="0" w:color="FFFFFF" w:themeColor="background1"/>
+      </w:tblBorders>
+      <w:tblCellMar>
+        <w:top w:w="0" w:type="dxa"/>
+        <w:left w:w="108" w:type="dxa"/>
+        <w:bottom w:w="0" w:type="dxa"/>
+        <w:right w:w="108" w:type="dxa"/>
+      </w:tblCellMar>
+    </w:tblPr>
+    <w:tcPr>
+      <w:shd w:val="clear" w:color="auto" w:fill="D3DFEE" w:themeFill="accent1" w:themeFillTint="3F"/>
+    </w:tcPr>
+    <w:tblStylePr w:type="firstRow">
+      <w:rPr>
+        <w:b/>
+        <w:bCs/>
+        <w:i/>
+        <w:iCs/>
+        <w:color w:val="FFFFFF" w:themeColor="background1"/>
+      </w:rPr>
+      <w:tblPr/>
+      <w:tcPr>
+        <w:tcBorders>
+          <w:top w:val="single" w:sz="8" w:space="0" w:color="FFFFFF" w:themeColor="background1"/>
+          <w:left w:val="single" w:sz="8" w:space="0" w:color="FFFFFF" w:themeColor="background1"/>
+          <w:bottom w:val="single" w:sz="8" w:space="0" w:color="FFFFFF" w:themeColor="background1"/>
+          <w:right w:val="single" w:sz="8" w:space="0" w:color="FFFFFF" w:themeColor="background1"/>
+          <w:insideH w:val="nil"/>
+          <w:insideV w:val="single" w:sz="8" w:space="0" w:color="FFFFFF" w:themeColor="background1"/>
+        </w:tcBorders>
+        <w:shd w:val="clear" w:themeFillTint=""/>
+      </w:tcPr>
+    </w:tblStylePr>
+    <w:tblStylePr w:type="lastRow">
+      <w:rPr>
+        <w:b/>
+        <w:bCs/>
+        <w:i w:val="0"/>
+        <w:iCs w:val="0"/>
+        <w:color w:val="FFFFFF" w:themeColor="background1"/>
+      </w:rPr>
+      <w:tblPr/>
+      <w:tcPr>
+        <w:tcBorders>
+          <w:top w:val="single" w:sz="24" w:space="0" w:color="FFFFFF" w:themeColor="background1"/>
+          <w:left w:val="single" w:sz="8" w:space="0" w:color="FFFFFF" w:themeColor="background1"/>
+          <w:bottom w:val="single" w:sz="8" w:space="0" w:color="FFFFFF" w:themeColor="background1"/>
+          <w:right w:val="single" w:sz="8" w:space="0" w:color="FFFFFF" w:themeColor="background1"/>
+          <w:insideH w:val="nil"/>
+          <w:insideV w:val="single" w:sz="8" w:space="0" w:color="FFFFFF" w:themeColor="background1"/>
+        </w:tcBorders>
+        <w:shd w:val="clear" w:themeFillTint=""/>
+      </w:tcPr>
+    </w:tblStylePr>
+    <w:tblStylePr w:type="firstCol">
+      <w:rPr>
+        <w:b/>
+        <w:bCs/>
+        <w:i w:val="0"/>
+        <w:iCs w:val="0"/>
+        <w:color w:val="FFFFFF" w:themeColor="background1"/>
+      </w:rPr>
+      <w:tblPr/>
+      <w:tcPr>
+        <w:tcBorders>
+          <w:left w:val="single" w:sz="8" w:space="0" w:color="FFFFFF" w:themeColor="background1"/>
+          <w:right w:val="single" w:sz="24" w:space="0" w:color="FFFFFF" w:themeColor="background1"/>
+          <w:insideH w:val="nil"/>
+          <w:insideV w:val="nil"/>
+        </w:tcBorders>
+        <w:shd w:val="clear" w:themeFillTint=""/>
+      </w:tcPr>
+    </w:tblStylePr>
+    <w:tblStylePr w:type="lastCol">
+      <w:rPr>
+        <w:b/>
+        <w:bCs/>
+        <w:i w:val="0"/>
+        <w:iCs w:val="0"/>
+        <w:color w:val="FFFFFF" w:themeColor="background1"/>
+      </w:rPr>
+      <w:tblPr/>
+      <w:tcPr>
+        <w:tcBorders>
+          <w:top w:val="nil"/>
+          <w:left w:val="single" w:sz="24" w:space="0" w:color="FFFFFF" w:themeColor="background1"/>
+          <w:bottom w:val="nil"/>
+          <w:right w:val="nil"/>
+          <w:insideH w:val="nil"/>
+          <w:insideV w:val="nil"/>
+        </w:tcBorders>
+        <w:shd w:val="clear" w:themeFillTint=""/>
+      </w:tcPr>
+    </w:tblStylePr>
+    <w:tblStylePr w:type="band1Vert">
+      <w:tblPr/>
+      <w:tcPr>
+        <w:tcBorders>
+          <w:top w:val="single" w:sz="8" w:space="0" w:color="FFFFFF" w:themeColor="background1"/>
+          <w:left w:val="single" w:sz="8" w:space="0" w:color="FFFFFF" w:themeColor="background1"/>
+          <w:bottom w:val="single" w:sz="8" w:space="0" w:color="FFFFFF" w:themeColor="background1"/>
+          <w:right w:val="single" w:sz="8" w:space="0" w:color="FFFFFF" w:themeColor="background1"/>
+          <w:insideH w:val="nil"/>
+          <w:insideV w:val="nil"/>
+        </w:tcBorders>
+        <w:shd w:val="clear"/>
+      </w:tcPr>
+    </w:tblStylePr>
+    <w:tblStylePr w:type="band1Horz">
+      <w:tblPr/>
+      <w:tcPr>
+        <w:tcBorders>
+          <w:top w:val="single" w:sz="8" w:space="0" w:color="FFFFFF" w:themeColor="background1"/>
+          <w:left w:val="single" w:sz="8" w:space="0" w:color="FFFFFF" w:themeColor="background1"/>
+          <w:bottom w:val="single" w:sz="8" w:space="0" w:color="FFFFFF" w:themeColor="background1"/>
+          <w:right w:val="single" w:sz="8" w:space="0" w:color="FFFFFF" w:themeColor="background1"/>
+          <w:insideH w:val="single" w:sz="8" w:space="0" w:color="FFFFFF" w:themeColor="background1"/>
+          <w:insideV w:val="single" w:sz="8" w:space="0" w:color="FFFFFF" w:themeColor="background1"/>
+        </w:tcBorders>
+        <w:shd w:val="clear"/>
+      </w:tcPr>
+    </w:tblStylePr>
+  </w:style>
+  <w:style w:type="character" w:styleId="nfasis">
+    <w:name w:val="Emphasis"/>
+    <w:basedOn w:val="Fuentedeprrafopredeter"/>
+    <w:uiPriority w:val="20"/>
+    <w:qFormat/>
+    <w:rsid w:val="005235DC"/>
+    <w:rPr>
+      <w:i/>
+      <w:iCs/>
+    </w:rPr>
+  </w:style>
+  <w:style w:type="table" w:styleId="Sombreadomedio1">
+    <w:name w:val="Medium Shading 1"/>
+    <w:basedOn w:val="Tablanormal"/>
+    <w:uiPriority w:val="63"/>
+    <w:rsid w:val="00E559CE"/>
+    <w:pPr>
+      <w:spacing w:after="0" w:line="240" w:lineRule="auto"/>
+    </w:pPr>
+    <w:tblPr>
+      <w:tblStyleRowBandSize w:val="1"/>
+      <w:tblStyleColBandSize w:val="1"/>
+      <w:tblInd w:w="0" w:type="dxa"/>
+      <w:tblBorders>
+        <w:top w:val="single" w:sz="8" w:space="0" w:color="404040" w:themeColor="text1"/>
+        <w:left w:val="single" w:sz="8" w:space="0" w:color="404040" w:themeColor="text1"/>
+        <w:bottom w:val="single" w:sz="8" w:space="0" w:color="404040" w:themeColor="text1"/>
+        <w:right w:val="single" w:sz="8" w:space="0" w:color="404040" w:themeColor="text1"/>
+        <w:insideH w:val="single" w:sz="6" w:space="0" w:color="404040" w:themeColor="text1"/>
+      </w:tblBorders>
+      <w:tblCellMar>
+        <w:top w:w="0" w:type="dxa"/>
+        <w:left w:w="108" w:type="dxa"/>
+        <w:bottom w:w="0" w:type="dxa"/>
+        <w:right w:w="108" w:type="dxa"/>
+      </w:tblCellMar>
+    </w:tblPr>
+    <w:tblStylePr w:type="firstRow">
+      <w:pPr>
+        <w:spacing w:after="0" w:line="240" w:lineRule="auto"/>
+      </w:pPr>
+      <w:rPr>
+        <w:b/>
+        <w:bCs/>
+        <w:color w:val="FFFFFF" w:themeColor="background1"/>
+      </w:rPr>
+      <w:tblPr/>
+      <w:tcPr>
+        <w:tcBorders>
+          <w:top w:val="single" w:sz="8" w:space="0" w:color="404040" w:themeColor="text1"/>
+          <w:left w:val="single" w:sz="8" w:space="0" w:color="404040" w:themeColor="text1"/>
+          <w:bottom w:val="single" w:sz="8" w:space="0" w:color="404040" w:themeColor="text1"/>
+          <w:right w:val="single" w:sz="8" w:space="0" w:color="404040" w:themeColor="text1"/>
+          <w:insideH w:val="nil"/>
+          <w:insideV w:val="nil"/>
+        </w:tcBorders>
+        <w:shd w:val="clear" w:themeFillTint=""/>
+      </w:tcPr>
+    </w:tblStylePr>
+    <w:tblStylePr w:type="firstRow">
+      <w:pPr>
+        <w:spacing w:before="240" w:after="0" w:lineRule="auto"/>
+      </w:pPr>
+      <w:rPr>
+        <w:b/>
+        <w:bCs/>
+      </w:rPr>
+      <w:tblPr/>
+      <w:tcPr>
+        <w:tcBorders>
+          <w:top w:val="double" w:sz="6" w:space="0" w:color="404040" w:themeColor="text1"/>
+          <w:left w:val="single" w:sz="8" w:space="0" w:color="404040" w:themeColor="text1"/>
+          <w:bottom w:val="single" w:sz="8" w:space="0" w:color="404040" w:themeColor="text1"/>
+          <w:right w:val="single" w:sz="8" w:space="0" w:color="404040" w:themeColor="text1"/>
+          <w:insideH w:val="nil"/>
+          <w:insideV w:val="nil"/>
+        </w:tcBorders>
+      </w:tcPr>
+    </w:tblStylePr>
+    <w:tblStylePr w:type="firstCol">
+      <w:rPr>
+        <w:b/>
+        <w:bCs/>
+      </w:rPr>
+    </w:tblStylePr>
+    <w:tblStylePr w:type="lastCol">
+      <w:rPr>
+        <w:b/>
+        <w:bCs/>
+      </w:rPr>
+    </w:tblStylePr>
+    <w:tblStylePr w:type="band1Vert">
+      <w:tblPr/>
+      <w:tcPr>
+        <w:shd w:val="clear"/>
+      </w:tcPr>
+    </w:tblStylePr>
+    <w:tblStylePr w:type="band1Horz">
+      <w:tblPr/>
+      <w:tcPr>
+        <w:tcBorders>
+          <w:insideH w:val="nil"/>
+          <w:insideV w:val="nil"/>
+        </w:tcBorders>
+        <w:shd w:val="clear"/>
+      </w:tcPr>
+    </w:tblStylePr>
+    <w:tblStylePr w:type="band1Horz">
+      <w:tblPr/>
+      <w:tcPr>
+        <w:tcBorders>
+          <w:insideH w:val="nil"/>
+          <w:insideV w:val="nil"/>
+        </w:tcBorders>
+      </w:tcPr>
+    </w:tblStylePr>
+  </w:style>
+  <w:style w:type="paragraph" w:styleId="Ttulo4">
+    <w:name w:val="heading 4"/>
+    <w:basedOn w:val="Normal"/>
+    <w:next w:val="Normal"/>
+    <w:link w:val="Ttulo4Car"/>
+    <w:uiPriority w:val="9"/>
+    <w:unhideWhenUsed/>
+    <w:qFormat/>
+    <w:rsid w:val="00C967D7"/>
+    <w:pPr>
+      <w:keepNext/>
+      <w:keepLines/>
+      <w:spacing w:after="0" w:line="200"/>
+      <w:outlineLvl w:val="3"/>
+    </w:pPr>
+    <w:rPr>
+      <w:rFonts w:asciiTheme="majorHAnsi" w:eastAsiaTheme="majorEastAsia" w:hAnsiTheme="majorHAnsi" w:cstheme="majorBidi"/>
+      <w:b/>
+      <w:bCs/>
+      <w:i/>
+      <w:iCs/>
+      <w:color w:val="244061" w:themeColor="accent1" w:themeShade="80"/>
+    </w:rPr>
+  </w:style>
+  <w:style w:type="character" w:styleId="Ttulo4Car" w:customStyle="1">
+    <w:name w:val="Titulo 4 Car"/>
+    <w:basedOn w:val="Fuentedeprrafopredeter"/>
+    <w:link w:val="Ttulo4"/>
+    <w:uiPriority w:val="9"/>
+    <w:rsid w:val="00C967D7"/>
+    <w:rPr>
+      <w:rFonts w:asciiTheme="majorHAnsi" w:eastAsiaTheme="majorEastAsia" w:hAnsiTheme="majorHAnsi" w:cstheme="majorBidi"/>
+      <w:b/>
+      <w:bCs/>
+      <w:i/>
+      <w:iCs/>
+      <w:color w:val="244061" w:themeColor="accent1" w:themeShade="80"/>
+      <w:sz w:val="24"/>
+    </w:rPr>
+  </w:style>
+  <w:style w:type="paragraph" w:styleId="Textonotaalfinal">
+    <w:name w:val="endnote text"/>
+    <w:basedOn w:val="Normal"/>
+    <w:link w:val="TextonotaalfinalCar"/>
+    <w:uiPriority w:val="99"/>
+    <w:semiHidden/>
+    <w:unhideWhenUsed/>
+    <w:rsid w:val="00684540"/>
+    <w:pPr>
+      <w:spacing w:after="0" w:line="240" w:lineRule="auto"/>
+    </w:pPr>
+    <w:rPr>
+      <w:sz w:val="20"/>
+      <w:szCs w:val="20"/>
+    </w:rPr>
+  </w:style>
+  <w:style w:type="character" w:styleId="TextonotaalfinalCar" w:customStyle="1">
+    <w:name w:val="Texto nota al final Car"/>
+    <w:basedOn w:val="Fuentedeprrafopredeter"/>
+    <w:link w:val="Textonotaalfinal"/>
+    <w:uiPriority w:val="99"/>
+    <w:semiHidden/>
+    <w:rsid w:val="00684540"/>
+    <w:rPr>
+      <w:sz w:val="20"/>
+      <w:szCs w:val="20"/>
+    </w:rPr>
+  </w:style>
+  <w:style w:type="character" w:styleId="Refdenotaalfinal">
+    <w:name w:val="endnote reference"/>
+    <w:basedOn w:val="Fuentedeprrafopredeter"/>
+    <w:uiPriority w:val="99"/>
+    <w:semiHidden/>
+    <w:unhideWhenUsed/>
+    <w:rsid w:val="00684540"/>
+    <w:rPr>
+      <w:vertAlign w:val="superscript"/>
+    </w:rPr>
+  </w:style>
   <w:docDefaults>
     <w:rPrDefault>
       <w:rPr>

</xml_diff>